<commit_message>
chèn mã sv HMH
</commit_message>
<xml_diff>
--- a/Document/High concept.docx
+++ b/Document/High concept.docx
@@ -560,6 +560,14 @@
                 <w:szCs w:val="30"/>
               </w:rPr>
             </w:pPr>
+            <w:r>
+              <w:rPr>
+                <w:rFonts w:ascii="Times New Roman" w:eastAsia="Times New Roman" w:hAnsi="Times New Roman" w:cs="Times New Roman"/>
+                <w:sz w:val="30"/>
+                <w:szCs w:val="30"/>
+              </w:rPr>
+              <w:t>2051063705</w:t>
+            </w:r>
           </w:p>
         </w:tc>
         <w:tc>

</xml_diff>

<commit_message>
cập nhật msv Phan Đăng Hùng
</commit_message>
<xml_diff>
--- a/Document/High concept.docx
+++ b/Document/High concept.docx
@@ -727,6 +727,14 @@
                 <w:szCs w:val="30"/>
               </w:rPr>
             </w:pPr>
+            <w:r>
+              <w:rPr>
+                <w:rFonts w:ascii="Times New Roman" w:eastAsia="Times New Roman" w:hAnsi="Times New Roman" w:cs="Times New Roman"/>
+                <w:sz w:val="30"/>
+                <w:szCs w:val="30"/>
+              </w:rPr>
+              <w:t>2051063664</w:t>
+            </w:r>
           </w:p>
         </w:tc>
         <w:tc>

</xml_diff>